<commit_message>
Spostato in un altro file l'analisi del dominio e del db
</commit_message>
<xml_diff>
--- a/doc/Gestione_risorse_didattiche.docx
+++ b/doc/Gestione_risorse_didattiche.docx
@@ -335,8 +335,13 @@
           <w:numId w:val="7"/>
         </w:numPr>
       </w:pPr>
-      <w:r>
-        <w:t>email interna;</w:t>
+      <w:proofErr w:type="gramStart"/>
+      <w:r>
+        <w:t>email</w:t>
+      </w:r>
+      <w:proofErr w:type="gramEnd"/>
+      <w:r>
+        <w:t xml:space="preserve"> interna;</w:t>
       </w:r>
     </w:p>
     <w:p>
@@ -423,7 +428,15 @@
       </w:pPr>
       <w:r>
         <w:lastRenderedPageBreak/>
-        <w:t>Identificazione da parte del sistema (in base a email istituzionale e password privata).</w:t>
+        <w:t xml:space="preserve">Identificazione da parte del sistema (in base a </w:t>
+      </w:r>
+      <w:proofErr w:type="gramStart"/>
+      <w:r>
+        <w:t>email</w:t>
+      </w:r>
+      <w:proofErr w:type="gramEnd"/>
+      <w:r>
+        <w:t xml:space="preserve"> istituzionale e password privata).</w:t>
       </w:r>
     </w:p>
     <w:p>
@@ -512,7 +525,15 @@
         </w:numPr>
       </w:pPr>
       <w:r>
-        <w:t>Identificazione da parte del sistema (in base a email istituzionale e password privata).</w:t>
+        <w:t xml:space="preserve">Identificazione da parte del sistema (in base a </w:t>
+      </w:r>
+      <w:proofErr w:type="gramStart"/>
+      <w:r>
+        <w:t>email</w:t>
+      </w:r>
+      <w:proofErr w:type="gramEnd"/>
+      <w:r>
+        <w:t xml:space="preserve"> istituzionale e password privata).</w:t>
       </w:r>
     </w:p>
     <w:p>
@@ -589,7 +610,15 @@
         </w:numPr>
       </w:pPr>
       <w:r>
-        <w:t>Identificazione da parte del sistema (in base a email istituzionale e password privata) solo per gli studenti ancora iscritti nell’istituto.</w:t>
+        <w:t xml:space="preserve">Identificazione da parte del sistema (in base a </w:t>
+      </w:r>
+      <w:proofErr w:type="gramStart"/>
+      <w:r>
+        <w:t>email</w:t>
+      </w:r>
+      <w:proofErr w:type="gramEnd"/>
+      <w:r>
+        <w:t xml:space="preserve"> istituzionale e password privata) solo per gli studenti ancora iscritti nell’istituto.</w:t>
       </w:r>
     </w:p>
     <w:p>
@@ -650,2275 +679,6 @@
       </w:pPr>
       <w:r>
         <w:t>Rimozione di una nuova risorsa non ancora approvata e da lui sottoposta.</w:t>
-      </w:r>
-    </w:p>
-    <w:p>
-      <w:pPr>
-        <w:pStyle w:val="LO-normal"/>
-      </w:pPr>
-    </w:p>
-    <w:p>
-      <w:pPr>
-        <w:pStyle w:val="LO-normal"/>
-        <w:rPr>
-          <w:b/>
-        </w:rPr>
-      </w:pPr>
-      <w:r>
-        <w:rPr>
-          <w:b/>
-        </w:rPr>
-        <w:t xml:space="preserve">Schema logico </w:t>
-      </w:r>
-    </w:p>
-    <w:p>
-      <w:pPr>
-        <w:pStyle w:val="LO-normal"/>
-      </w:pPr>
-      <w:hyperlink r:id="rId5">
-        <w:r>
-          <w:rPr>
-            <w:color w:val="1155CC"/>
-            <w:u w:val="single"/>
-          </w:rPr>
-          <w:t>schema logico</w:t>
-        </w:r>
-      </w:hyperlink>
-    </w:p>
-    <w:p>
-      <w:pPr>
-        <w:pStyle w:val="LO-normal"/>
-      </w:pPr>
-    </w:p>
-    <w:p>
-      <w:pPr>
-        <w:pStyle w:val="LO-normal"/>
-        <w:rPr>
-          <w:b/>
-        </w:rPr>
-      </w:pPr>
-      <w:r>
-        <w:rPr>
-          <w:b/>
-        </w:rPr>
-        <w:t xml:space="preserve">Schema fisico </w:t>
-      </w:r>
-    </w:p>
-    <w:p>
-      <w:pPr>
-        <w:pStyle w:val="LO-normal"/>
-      </w:pPr>
-      <w:hyperlink r:id="rId6">
-        <w:r>
-          <w:rPr>
-            <w:color w:val="1155CC"/>
-            <w:u w:val="single"/>
-          </w:rPr>
-          <w:t>schema fisico</w:t>
-        </w:r>
-      </w:hyperlink>
-    </w:p>
-    <w:p>
-      <w:pPr>
-        <w:pStyle w:val="LO-normal"/>
-      </w:pPr>
-    </w:p>
-    <w:p>
-      <w:pPr>
-        <w:pStyle w:val="LO-normal"/>
-        <w:rPr>
-          <w:b/>
-        </w:rPr>
-      </w:pPr>
-      <w:r>
-        <w:rPr>
-          <w:b/>
-        </w:rPr>
-        <w:t xml:space="preserve">Dominio </w:t>
-      </w:r>
-    </w:p>
-    <w:p>
-      <w:pPr>
-        <w:pStyle w:val="LO-normal"/>
-        <w:rPr>
-          <w:b/>
-        </w:rPr>
-      </w:pPr>
-    </w:p>
-    <w:p>
-      <w:pPr>
-        <w:pStyle w:val="LO-normal"/>
-      </w:pPr>
-      <w:r>
-        <w:t>Il Database deve contenere le seguenti entità:</w:t>
-      </w:r>
-    </w:p>
-    <w:p>
-      <w:pPr>
-        <w:pStyle w:val="LO-normal"/>
-        <w:numPr>
-          <w:ilvl w:val="0"/>
-          <w:numId w:val="6"/>
-        </w:numPr>
-      </w:pPr>
-      <w:r>
-        <w:t>Elenco risorse disponibili</w:t>
-      </w:r>
-    </w:p>
-    <w:p>
-      <w:pPr>
-        <w:pStyle w:val="LO-normal"/>
-        <w:numPr>
-          <w:ilvl w:val="0"/>
-          <w:numId w:val="6"/>
-        </w:numPr>
-      </w:pPr>
-      <w:r>
-        <w:t>Studenti</w:t>
-      </w:r>
-    </w:p>
-    <w:p>
-      <w:pPr>
-        <w:pStyle w:val="LO-normal"/>
-        <w:numPr>
-          <w:ilvl w:val="0"/>
-          <w:numId w:val="6"/>
-        </w:numPr>
-      </w:pPr>
-      <w:r>
-        <w:t>Tutor</w:t>
-      </w:r>
-    </w:p>
-    <w:p>
-      <w:pPr>
-        <w:pStyle w:val="LO-normal"/>
-        <w:numPr>
-          <w:ilvl w:val="0"/>
-          <w:numId w:val="6"/>
-        </w:numPr>
-      </w:pPr>
-      <w:r>
-        <w:t>Corsi</w:t>
-      </w:r>
-    </w:p>
-    <w:p>
-      <w:pPr>
-        <w:pStyle w:val="LO-normal"/>
-        <w:numPr>
-          <w:ilvl w:val="0"/>
-          <w:numId w:val="6"/>
-        </w:numPr>
-      </w:pPr>
-      <w:r>
-        <w:t xml:space="preserve">Risorse digitali </w:t>
-      </w:r>
-    </w:p>
-    <w:p>
-      <w:pPr>
-        <w:pStyle w:val="LO-normal"/>
-        <w:numPr>
-          <w:ilvl w:val="0"/>
-          <w:numId w:val="6"/>
-        </w:numPr>
-      </w:pPr>
-      <w:r>
-        <w:t>Risorse fisiche</w:t>
-      </w:r>
-    </w:p>
-    <w:p>
-      <w:pPr>
-        <w:pStyle w:val="LO-normal"/>
-        <w:numPr>
-          <w:ilvl w:val="0"/>
-          <w:numId w:val="6"/>
-        </w:numPr>
-      </w:pPr>
-      <w:r>
-        <w:t>Studenti-Corsi</w:t>
-      </w:r>
-    </w:p>
-    <w:p>
-      <w:pPr>
-        <w:pStyle w:val="LO-normal"/>
-        <w:numPr>
-          <w:ilvl w:val="0"/>
-          <w:numId w:val="6"/>
-        </w:numPr>
-      </w:pPr>
-      <w:r>
-        <w:t>Studenti-Corsi</w:t>
-      </w:r>
-      <w:r>
-        <w:t>-facoltativi</w:t>
-      </w:r>
-    </w:p>
-    <w:p>
-      <w:pPr>
-        <w:pStyle w:val="LO-normal"/>
-        <w:numPr>
-          <w:ilvl w:val="0"/>
-          <w:numId w:val="6"/>
-        </w:numPr>
-      </w:pPr>
-      <w:r>
-        <w:t>Argomenti</w:t>
-      </w:r>
-    </w:p>
-    <w:p>
-      <w:pPr>
-        <w:pStyle w:val="LO-normal"/>
-        <w:numPr>
-          <w:ilvl w:val="0"/>
-          <w:numId w:val="6"/>
-        </w:numPr>
-      </w:pPr>
-      <w:r>
-        <w:t>Tutor-argomenti</w:t>
-      </w:r>
-    </w:p>
-    <w:p>
-      <w:pPr>
-        <w:pStyle w:val="LO-normal"/>
-      </w:pPr>
-    </w:p>
-    <w:p>
-      <w:pPr>
-        <w:pStyle w:val="LO-normal"/>
-      </w:pPr>
-      <w:r>
-        <w:lastRenderedPageBreak/>
-        <w:t xml:space="preserve">L’entità </w:t>
-      </w:r>
-      <w:r>
-        <w:rPr>
-          <w:b/>
-        </w:rPr>
-        <w:t>Elenco risorse disponibili</w:t>
-      </w:r>
-      <w:r>
-        <w:rPr>
-          <w:b/>
-        </w:rPr>
-        <w:t xml:space="preserve"> </w:t>
-      </w:r>
-      <w:r>
-        <w:t>deve contenere i seguenti dati:</w:t>
-      </w:r>
-    </w:p>
-    <w:p>
-      <w:pPr>
-        <w:pStyle w:val="LO-normal"/>
-        <w:numPr>
-          <w:ilvl w:val="0"/>
-          <w:numId w:val="12"/>
-        </w:numPr>
-      </w:pPr>
-      <w:proofErr w:type="spellStart"/>
-      <w:r>
-        <w:t>ID_risorsa</w:t>
-      </w:r>
-      <w:proofErr w:type="spellEnd"/>
-      <w:r>
-        <w:t xml:space="preserve"> </w:t>
-      </w:r>
-      <w:proofErr w:type="spellStart"/>
-      <w:r>
-        <w:t>int</w:t>
-      </w:r>
-      <w:proofErr w:type="spellEnd"/>
-      <w:r>
-        <w:t xml:space="preserve"> (5)</w:t>
-      </w:r>
-    </w:p>
-    <w:p>
-      <w:pPr>
-        <w:pStyle w:val="LO-normal"/>
-        <w:numPr>
-          <w:ilvl w:val="0"/>
-          <w:numId w:val="12"/>
-        </w:numPr>
-      </w:pPr>
-      <w:r>
-        <w:t xml:space="preserve">Tipo </w:t>
-      </w:r>
-      <w:proofErr w:type="spellStart"/>
-      <w:r>
-        <w:t>varchar</w:t>
-      </w:r>
-      <w:proofErr w:type="spellEnd"/>
-      <w:r>
-        <w:t xml:space="preserve"> (20)</w:t>
-      </w:r>
-    </w:p>
-    <w:p>
-      <w:pPr>
-        <w:pStyle w:val="LO-normal"/>
-        <w:numPr>
-          <w:ilvl w:val="0"/>
-          <w:numId w:val="12"/>
-        </w:numPr>
-      </w:pPr>
-      <w:r>
-        <w:t xml:space="preserve">matricola </w:t>
-      </w:r>
-      <w:proofErr w:type="spellStart"/>
-      <w:r>
-        <w:t>int</w:t>
-      </w:r>
-      <w:proofErr w:type="spellEnd"/>
-      <w:r>
-        <w:t xml:space="preserve"> (5) FK</w:t>
-      </w:r>
-    </w:p>
-    <w:p>
-      <w:pPr>
-        <w:pStyle w:val="LO-normal"/>
-        <w:numPr>
-          <w:ilvl w:val="0"/>
-          <w:numId w:val="12"/>
-        </w:numPr>
-      </w:pPr>
-      <w:proofErr w:type="spellStart"/>
-      <w:r>
-        <w:t>id_tutor</w:t>
-      </w:r>
-      <w:proofErr w:type="spellEnd"/>
-      <w:r>
-        <w:t xml:space="preserve"> </w:t>
-      </w:r>
-      <w:proofErr w:type="spellStart"/>
-      <w:r>
-        <w:t>int</w:t>
-      </w:r>
-      <w:proofErr w:type="spellEnd"/>
-      <w:r>
-        <w:t xml:space="preserve"> (5) FK</w:t>
-      </w:r>
-    </w:p>
-    <w:p>
-      <w:pPr>
-        <w:pStyle w:val="LO-normal"/>
-      </w:pPr>
-    </w:p>
-    <w:p>
-      <w:pPr>
-        <w:pStyle w:val="LO-normal"/>
-      </w:pPr>
-      <w:r>
-        <w:t xml:space="preserve">L’entità </w:t>
-      </w:r>
-      <w:r>
-        <w:rPr>
-          <w:b/>
-        </w:rPr>
-        <w:t xml:space="preserve">Studenti </w:t>
-      </w:r>
-      <w:r>
-        <w:t>deve contenere i seguenti dati:</w:t>
-      </w:r>
-    </w:p>
-    <w:p>
-      <w:pPr>
-        <w:pStyle w:val="LO-normal"/>
-        <w:numPr>
-          <w:ilvl w:val="0"/>
-          <w:numId w:val="9"/>
-        </w:numPr>
-      </w:pPr>
-      <w:r>
-        <w:t xml:space="preserve">matricola </w:t>
-      </w:r>
-      <w:proofErr w:type="spellStart"/>
-      <w:r>
-        <w:t>int</w:t>
-      </w:r>
-      <w:proofErr w:type="spellEnd"/>
-      <w:r>
-        <w:t xml:space="preserve"> (5)</w:t>
-      </w:r>
-    </w:p>
-    <w:p>
-      <w:pPr>
-        <w:pStyle w:val="LO-normal"/>
-        <w:numPr>
-          <w:ilvl w:val="0"/>
-          <w:numId w:val="1"/>
-        </w:numPr>
-      </w:pPr>
-      <w:r>
-        <w:t xml:space="preserve">nome </w:t>
-      </w:r>
-      <w:proofErr w:type="spellStart"/>
-      <w:r>
-        <w:t>varchar</w:t>
-      </w:r>
-      <w:proofErr w:type="spellEnd"/>
-      <w:r>
-        <w:t xml:space="preserve"> (30)</w:t>
-      </w:r>
-    </w:p>
-    <w:p>
-      <w:pPr>
-        <w:pStyle w:val="LO-normal"/>
-        <w:numPr>
-          <w:ilvl w:val="0"/>
-          <w:numId w:val="1"/>
-        </w:numPr>
-      </w:pPr>
-      <w:r>
-        <w:t xml:space="preserve">cognome </w:t>
-      </w:r>
-      <w:proofErr w:type="spellStart"/>
-      <w:r>
-        <w:t>varchar</w:t>
-      </w:r>
-      <w:proofErr w:type="spellEnd"/>
-      <w:r>
-        <w:t xml:space="preserve"> (30)</w:t>
-      </w:r>
-    </w:p>
-    <w:p>
-      <w:pPr>
-        <w:pStyle w:val="LO-normal"/>
-        <w:numPr>
-          <w:ilvl w:val="0"/>
-          <w:numId w:val="1"/>
-        </w:numPr>
-      </w:pPr>
-      <w:proofErr w:type="spellStart"/>
-      <w:r>
-        <w:t>data_nascita</w:t>
-      </w:r>
-      <w:proofErr w:type="spellEnd"/>
-      <w:r>
-        <w:t xml:space="preserve"> date</w:t>
-      </w:r>
-    </w:p>
-    <w:p>
-      <w:pPr>
-        <w:pStyle w:val="LO-normal"/>
-        <w:numPr>
-          <w:ilvl w:val="0"/>
-          <w:numId w:val="1"/>
-        </w:numPr>
-      </w:pPr>
-      <w:proofErr w:type="spellStart"/>
-      <w:r>
-        <w:t>anno_corso</w:t>
-      </w:r>
-      <w:proofErr w:type="spellEnd"/>
-      <w:r>
-        <w:t xml:space="preserve"> date</w:t>
-      </w:r>
-    </w:p>
-    <w:p>
-      <w:pPr>
-        <w:pStyle w:val="LO-normal"/>
-        <w:numPr>
-          <w:ilvl w:val="0"/>
-          <w:numId w:val="1"/>
-        </w:numPr>
-      </w:pPr>
-      <w:proofErr w:type="spellStart"/>
-      <w:r>
-        <w:t>lingua_scelta</w:t>
-      </w:r>
-      <w:proofErr w:type="spellEnd"/>
-      <w:r>
-        <w:t xml:space="preserve"> </w:t>
-      </w:r>
-      <w:proofErr w:type="spellStart"/>
-      <w:r>
-        <w:t>varchar</w:t>
-      </w:r>
-      <w:proofErr w:type="spellEnd"/>
-      <w:r>
-        <w:t xml:space="preserve"> (20)</w:t>
-      </w:r>
-    </w:p>
-    <w:p>
-      <w:pPr>
-        <w:pStyle w:val="LO-normal"/>
-        <w:numPr>
-          <w:ilvl w:val="0"/>
-          <w:numId w:val="1"/>
-        </w:numPr>
-      </w:pPr>
-      <w:proofErr w:type="spellStart"/>
-      <w:r>
-        <w:t>mail_istituzionale</w:t>
-      </w:r>
-      <w:proofErr w:type="spellEnd"/>
-      <w:r>
-        <w:t xml:space="preserve"> </w:t>
-      </w:r>
-      <w:proofErr w:type="spellStart"/>
-      <w:r>
-        <w:t>varchar</w:t>
-      </w:r>
-      <w:proofErr w:type="spellEnd"/>
-      <w:r>
-        <w:t xml:space="preserve"> (30)</w:t>
-      </w:r>
-    </w:p>
-    <w:p>
-      <w:pPr>
-        <w:pStyle w:val="LO-normal"/>
-        <w:numPr>
-          <w:ilvl w:val="0"/>
-          <w:numId w:val="1"/>
-        </w:numPr>
-      </w:pPr>
-      <w:r>
-        <w:t xml:space="preserve">password </w:t>
-      </w:r>
-      <w:proofErr w:type="spellStart"/>
-      <w:r>
-        <w:t>varchar</w:t>
-      </w:r>
-      <w:proofErr w:type="spellEnd"/>
-      <w:r>
-        <w:t xml:space="preserve"> (8)</w:t>
-      </w:r>
-    </w:p>
-    <w:p>
-      <w:pPr>
-        <w:pStyle w:val="LO-normal"/>
-      </w:pPr>
-    </w:p>
-    <w:p>
-      <w:pPr>
-        <w:pStyle w:val="LO-normal"/>
-      </w:pPr>
-      <w:r>
-        <w:t xml:space="preserve">L’entità </w:t>
-      </w:r>
-      <w:r>
-        <w:rPr>
-          <w:b/>
-        </w:rPr>
-        <w:t xml:space="preserve">tutor </w:t>
-      </w:r>
-      <w:r>
-        <w:t xml:space="preserve">deve contenere i seguenti dati: </w:t>
-      </w:r>
-    </w:p>
-    <w:p>
-      <w:pPr>
-        <w:pStyle w:val="LO-normal"/>
-        <w:numPr>
-          <w:ilvl w:val="0"/>
-          <w:numId w:val="2"/>
-        </w:numPr>
-      </w:pPr>
-      <w:proofErr w:type="spellStart"/>
-      <w:r>
-        <w:t>ID_tutor</w:t>
-      </w:r>
-      <w:proofErr w:type="spellEnd"/>
-      <w:r>
-        <w:t xml:space="preserve"> </w:t>
-      </w:r>
-      <w:proofErr w:type="spellStart"/>
-      <w:r>
-        <w:t>int</w:t>
-      </w:r>
-      <w:proofErr w:type="spellEnd"/>
-      <w:r>
-        <w:t xml:space="preserve"> (5)</w:t>
-      </w:r>
-    </w:p>
-    <w:p>
-      <w:pPr>
-        <w:pStyle w:val="LO-normal"/>
-        <w:numPr>
-          <w:ilvl w:val="0"/>
-          <w:numId w:val="2"/>
-        </w:numPr>
-      </w:pPr>
-      <w:r>
-        <w:t xml:space="preserve">nome </w:t>
-      </w:r>
-      <w:proofErr w:type="spellStart"/>
-      <w:r>
-        <w:t>varchar</w:t>
-      </w:r>
-      <w:proofErr w:type="spellEnd"/>
-      <w:r>
-        <w:t xml:space="preserve"> (30)</w:t>
-      </w:r>
-    </w:p>
-    <w:p>
-      <w:pPr>
-        <w:pStyle w:val="LO-normal"/>
-        <w:numPr>
-          <w:ilvl w:val="0"/>
-          <w:numId w:val="2"/>
-        </w:numPr>
-      </w:pPr>
-      <w:r>
-        <w:t xml:space="preserve">cognome </w:t>
-      </w:r>
-      <w:proofErr w:type="spellStart"/>
-      <w:r>
-        <w:t>varchar</w:t>
-      </w:r>
-      <w:proofErr w:type="spellEnd"/>
-      <w:r>
-        <w:t xml:space="preserve"> (30)</w:t>
-      </w:r>
-    </w:p>
-    <w:p>
-      <w:pPr>
-        <w:pStyle w:val="LO-normal"/>
-        <w:numPr>
-          <w:ilvl w:val="0"/>
-          <w:numId w:val="2"/>
-        </w:numPr>
-      </w:pPr>
-      <w:proofErr w:type="spellStart"/>
-      <w:r>
-        <w:t>email_interna</w:t>
-      </w:r>
-      <w:proofErr w:type="spellEnd"/>
-      <w:r>
-        <w:t xml:space="preserve"> </w:t>
-      </w:r>
-      <w:proofErr w:type="spellStart"/>
-      <w:r>
-        <w:t>varchar</w:t>
-      </w:r>
-      <w:proofErr w:type="spellEnd"/>
-      <w:r>
-        <w:t xml:space="preserve"> (30)</w:t>
-      </w:r>
-    </w:p>
-    <w:p>
-      <w:pPr>
-        <w:pStyle w:val="LO-normal"/>
-        <w:numPr>
-          <w:ilvl w:val="0"/>
-          <w:numId w:val="2"/>
-        </w:numPr>
-      </w:pPr>
-      <w:r>
-        <w:t xml:space="preserve">password </w:t>
-      </w:r>
-      <w:proofErr w:type="spellStart"/>
-      <w:r>
-        <w:t>varchar</w:t>
-      </w:r>
-      <w:proofErr w:type="spellEnd"/>
-      <w:r>
-        <w:t xml:space="preserve"> (8)</w:t>
-      </w:r>
-    </w:p>
-    <w:p>
-      <w:pPr>
-        <w:pStyle w:val="LO-normal"/>
-        <w:numPr>
-          <w:ilvl w:val="0"/>
-          <w:numId w:val="2"/>
-        </w:numPr>
-      </w:pPr>
-      <w:r>
-        <w:t xml:space="preserve">admin </w:t>
-      </w:r>
-      <w:proofErr w:type="spellStart"/>
-      <w:r>
-        <w:t>bool</w:t>
-      </w:r>
-      <w:proofErr w:type="spellEnd"/>
-    </w:p>
-    <w:p>
-      <w:pPr>
-        <w:pStyle w:val="LO-normal"/>
-        <w:numPr>
-          <w:ilvl w:val="0"/>
-          <w:numId w:val="2"/>
-        </w:numPr>
-      </w:pPr>
-      <w:r>
-        <w:t xml:space="preserve">attivo </w:t>
-      </w:r>
-      <w:proofErr w:type="spellStart"/>
-      <w:r>
-        <w:t>bool</w:t>
-      </w:r>
-      <w:proofErr w:type="spellEnd"/>
-    </w:p>
-    <w:p>
-      <w:pPr>
-        <w:pStyle w:val="LO-normal"/>
-        <w:numPr>
-          <w:ilvl w:val="0"/>
-          <w:numId w:val="2"/>
-        </w:numPr>
-      </w:pPr>
-      <w:proofErr w:type="spellStart"/>
-      <w:r>
-        <w:t>id_risorse</w:t>
-      </w:r>
-      <w:proofErr w:type="spellEnd"/>
-      <w:r>
-        <w:t xml:space="preserve"> </w:t>
-      </w:r>
-      <w:proofErr w:type="spellStart"/>
-      <w:r>
-        <w:t>int</w:t>
-      </w:r>
-      <w:proofErr w:type="spellEnd"/>
-      <w:r>
-        <w:t xml:space="preserve"> (5) FK</w:t>
-      </w:r>
-    </w:p>
-    <w:p>
-      <w:pPr>
-        <w:pStyle w:val="LO-normal"/>
-      </w:pPr>
-    </w:p>
-    <w:p>
-      <w:pPr>
-        <w:pStyle w:val="LO-normal"/>
-      </w:pPr>
-      <w:r>
-        <w:t xml:space="preserve">L’entità </w:t>
-      </w:r>
-      <w:r>
-        <w:rPr>
-          <w:b/>
-        </w:rPr>
-        <w:t>Corsi</w:t>
-      </w:r>
-      <w:r>
-        <w:t xml:space="preserve"> deve contenere i seguenti dati</w:t>
-      </w:r>
-    </w:p>
-    <w:p>
-      <w:pPr>
-        <w:pStyle w:val="LO-normal"/>
-        <w:numPr>
-          <w:ilvl w:val="0"/>
-          <w:numId w:val="5"/>
-        </w:numPr>
-      </w:pPr>
-      <w:proofErr w:type="spellStart"/>
-      <w:r>
-        <w:t>ID_corso</w:t>
-      </w:r>
-      <w:proofErr w:type="spellEnd"/>
-      <w:r>
-        <w:t xml:space="preserve"> </w:t>
-      </w:r>
-      <w:proofErr w:type="spellStart"/>
-      <w:r>
-        <w:t>int</w:t>
-      </w:r>
-      <w:proofErr w:type="spellEnd"/>
-      <w:r>
-        <w:t xml:space="preserve"> (5)</w:t>
-      </w:r>
-    </w:p>
-    <w:p>
-      <w:pPr>
-        <w:pStyle w:val="LO-normal"/>
-        <w:numPr>
-          <w:ilvl w:val="0"/>
-          <w:numId w:val="5"/>
-        </w:numPr>
-      </w:pPr>
-      <w:r>
-        <w:t xml:space="preserve">nome </w:t>
-      </w:r>
-      <w:proofErr w:type="spellStart"/>
-      <w:r>
-        <w:t>varchar</w:t>
-      </w:r>
-      <w:proofErr w:type="spellEnd"/>
-      <w:r>
-        <w:t xml:space="preserve"> (30)</w:t>
-      </w:r>
-    </w:p>
-    <w:p>
-      <w:pPr>
-        <w:pStyle w:val="LO-normal"/>
-        <w:numPr>
-          <w:ilvl w:val="0"/>
-          <w:numId w:val="5"/>
-        </w:numPr>
-      </w:pPr>
-      <w:proofErr w:type="spellStart"/>
-      <w:r>
-        <w:t>anno_corso</w:t>
-      </w:r>
-      <w:proofErr w:type="spellEnd"/>
-      <w:r>
-        <w:t xml:space="preserve"> date</w:t>
-      </w:r>
-    </w:p>
-    <w:p>
-      <w:pPr>
-        <w:pStyle w:val="LO-normal"/>
-      </w:pPr>
-    </w:p>
-    <w:p>
-      <w:pPr>
-        <w:pStyle w:val="LO-normal"/>
-      </w:pPr>
-      <w:r>
-        <w:t xml:space="preserve">L’entità </w:t>
-      </w:r>
-      <w:r>
-        <w:rPr>
-          <w:b/>
-        </w:rPr>
-        <w:t>Risorse digitali</w:t>
-      </w:r>
-      <w:r>
-        <w:t xml:space="preserve"> deve contenere i seguenti dati</w:t>
-      </w:r>
-    </w:p>
-    <w:p>
-      <w:pPr>
-        <w:pStyle w:val="LO-normal"/>
-        <w:numPr>
-          <w:ilvl w:val="0"/>
-          <w:numId w:val="5"/>
-        </w:numPr>
-      </w:pPr>
-      <w:proofErr w:type="spellStart"/>
-      <w:r>
-        <w:t>ID_digitali</w:t>
-      </w:r>
-      <w:proofErr w:type="spellEnd"/>
-      <w:r>
-        <w:t xml:space="preserve"> </w:t>
-      </w:r>
-      <w:proofErr w:type="spellStart"/>
-      <w:r>
-        <w:t>int</w:t>
-      </w:r>
-      <w:proofErr w:type="spellEnd"/>
-      <w:r>
-        <w:t xml:space="preserve"> (5)</w:t>
-      </w:r>
-    </w:p>
-    <w:p>
-      <w:pPr>
-        <w:pStyle w:val="LO-normal"/>
-        <w:numPr>
-          <w:ilvl w:val="0"/>
-          <w:numId w:val="5"/>
-        </w:numPr>
-      </w:pPr>
-      <w:r>
-        <w:t xml:space="preserve">nome </w:t>
-      </w:r>
-      <w:proofErr w:type="spellStart"/>
-      <w:r>
-        <w:t>varchar</w:t>
-      </w:r>
-      <w:proofErr w:type="spellEnd"/>
-      <w:r>
-        <w:t xml:space="preserve"> (30)</w:t>
-      </w:r>
-    </w:p>
-    <w:p>
-      <w:pPr>
-        <w:pStyle w:val="LO-normal"/>
-        <w:numPr>
-          <w:ilvl w:val="0"/>
-          <w:numId w:val="5"/>
-        </w:numPr>
-      </w:pPr>
-      <w:r>
-        <w:t xml:space="preserve">link </w:t>
-      </w:r>
-      <w:proofErr w:type="spellStart"/>
-      <w:r>
-        <w:t>varchar</w:t>
-      </w:r>
-      <w:proofErr w:type="spellEnd"/>
-      <w:r>
-        <w:t xml:space="preserve"> (100) </w:t>
-      </w:r>
-    </w:p>
-    <w:p>
-      <w:pPr>
-        <w:pStyle w:val="LO-normal"/>
-        <w:numPr>
-          <w:ilvl w:val="0"/>
-          <w:numId w:val="5"/>
-        </w:numPr>
-      </w:pPr>
-      <w:r>
-        <w:t xml:space="preserve">approvata </w:t>
-      </w:r>
-      <w:proofErr w:type="spellStart"/>
-      <w:r>
-        <w:t>bool</w:t>
-      </w:r>
-      <w:proofErr w:type="spellEnd"/>
-    </w:p>
-    <w:p>
-      <w:pPr>
-        <w:pStyle w:val="LO-normal"/>
-        <w:numPr>
-          <w:ilvl w:val="0"/>
-          <w:numId w:val="5"/>
-        </w:numPr>
-      </w:pPr>
-      <w:proofErr w:type="spellStart"/>
-      <w:r>
-        <w:t>id_risorse</w:t>
-      </w:r>
-      <w:proofErr w:type="spellEnd"/>
-      <w:r>
-        <w:t xml:space="preserve"> </w:t>
-      </w:r>
-      <w:proofErr w:type="spellStart"/>
-      <w:r>
-        <w:t>int</w:t>
-      </w:r>
-      <w:proofErr w:type="spellEnd"/>
-      <w:r>
-        <w:t xml:space="preserve"> (5) FK</w:t>
-      </w:r>
-    </w:p>
-    <w:p>
-      <w:pPr>
-        <w:pStyle w:val="LO-normal"/>
-        <w:ind w:left="720"/>
-      </w:pPr>
-    </w:p>
-    <w:p>
-      <w:pPr>
-        <w:pStyle w:val="LO-normal"/>
-      </w:pPr>
-      <w:r>
-        <w:t xml:space="preserve">L’entità </w:t>
-      </w:r>
-      <w:r>
-        <w:rPr>
-          <w:b/>
-          <w:bCs/>
-        </w:rPr>
-        <w:t>Risorse fisiche</w:t>
-      </w:r>
-      <w:r>
-        <w:t xml:space="preserve"> deve contenere i seguenti dati.</w:t>
-      </w:r>
-    </w:p>
-    <w:p>
-      <w:pPr>
-        <w:pStyle w:val="LO-normal"/>
-        <w:numPr>
-          <w:ilvl w:val="0"/>
-          <w:numId w:val="5"/>
-        </w:numPr>
-      </w:pPr>
-      <w:proofErr w:type="spellStart"/>
-      <w:r>
-        <w:t>ID_fisiche</w:t>
-      </w:r>
-      <w:proofErr w:type="spellEnd"/>
-      <w:r>
-        <w:t xml:space="preserve"> </w:t>
-      </w:r>
-      <w:proofErr w:type="spellStart"/>
-      <w:r>
-        <w:t>int</w:t>
-      </w:r>
-      <w:proofErr w:type="spellEnd"/>
-      <w:r>
-        <w:t xml:space="preserve"> (5) </w:t>
-      </w:r>
-    </w:p>
-    <w:p>
-      <w:pPr>
-        <w:pStyle w:val="LO-normal"/>
-        <w:numPr>
-          <w:ilvl w:val="0"/>
-          <w:numId w:val="5"/>
-        </w:numPr>
-      </w:pPr>
-      <w:r>
-        <w:t xml:space="preserve">Nome </w:t>
-      </w:r>
-      <w:proofErr w:type="spellStart"/>
-      <w:r>
-        <w:t>varchar</w:t>
-      </w:r>
-      <w:proofErr w:type="spellEnd"/>
-      <w:r>
-        <w:t xml:space="preserve"> (50)</w:t>
-      </w:r>
-    </w:p>
-    <w:p>
-      <w:pPr>
-        <w:pStyle w:val="LO-normal"/>
-        <w:numPr>
-          <w:ilvl w:val="0"/>
-          <w:numId w:val="5"/>
-        </w:numPr>
-      </w:pPr>
-      <w:r>
-        <w:t xml:space="preserve">Ubicazione </w:t>
-      </w:r>
-      <w:proofErr w:type="spellStart"/>
-      <w:r>
-        <w:t>varchar</w:t>
-      </w:r>
-      <w:proofErr w:type="spellEnd"/>
-      <w:r>
-        <w:t xml:space="preserve"> (50) </w:t>
-      </w:r>
-    </w:p>
-    <w:p>
-      <w:pPr>
-        <w:pStyle w:val="LO-normal"/>
-        <w:numPr>
-          <w:ilvl w:val="0"/>
-          <w:numId w:val="5"/>
-        </w:numPr>
-      </w:pPr>
-      <w:r>
-        <w:t xml:space="preserve">Approvata </w:t>
-      </w:r>
-      <w:proofErr w:type="spellStart"/>
-      <w:r>
-        <w:t>bool</w:t>
-      </w:r>
-      <w:proofErr w:type="spellEnd"/>
-    </w:p>
-    <w:p>
-      <w:pPr>
-        <w:pStyle w:val="LO-normal"/>
-        <w:numPr>
-          <w:ilvl w:val="0"/>
-          <w:numId w:val="5"/>
-        </w:numPr>
-      </w:pPr>
-      <w:r>
-        <w:t xml:space="preserve">Tipo </w:t>
-      </w:r>
-      <w:proofErr w:type="spellStart"/>
-      <w:r>
-        <w:t>varchar</w:t>
-      </w:r>
-      <w:proofErr w:type="spellEnd"/>
-      <w:r>
-        <w:t xml:space="preserve"> (20)</w:t>
-      </w:r>
-    </w:p>
-    <w:p>
-      <w:pPr>
-        <w:pStyle w:val="LO-normal"/>
-        <w:numPr>
-          <w:ilvl w:val="0"/>
-          <w:numId w:val="5"/>
-        </w:numPr>
-      </w:pPr>
-      <w:proofErr w:type="spellStart"/>
-      <w:r>
-        <w:t>id_risorse</w:t>
-      </w:r>
-      <w:proofErr w:type="spellEnd"/>
-      <w:r>
-        <w:t xml:space="preserve"> </w:t>
-      </w:r>
-      <w:proofErr w:type="spellStart"/>
-      <w:r>
-        <w:t>int</w:t>
-      </w:r>
-      <w:proofErr w:type="spellEnd"/>
-      <w:r>
-        <w:t xml:space="preserve"> (5) FK</w:t>
-      </w:r>
-    </w:p>
-    <w:p>
-      <w:pPr>
-        <w:pStyle w:val="LO-normal"/>
-      </w:pPr>
-    </w:p>
-    <w:p>
-      <w:pPr>
-        <w:pStyle w:val="LO-normal"/>
-      </w:pPr>
-      <w:r>
-        <w:t xml:space="preserve">L’entità </w:t>
-      </w:r>
-      <w:r>
-        <w:rPr>
-          <w:b/>
-          <w:bCs/>
-        </w:rPr>
-        <w:t xml:space="preserve">Studenti-corsi-facoltativi </w:t>
-      </w:r>
-      <w:r>
-        <w:t>deve contenere i seguenti dati:</w:t>
-      </w:r>
-    </w:p>
-    <w:p>
-      <w:pPr>
-        <w:pStyle w:val="LO-normal"/>
-        <w:numPr>
-          <w:ilvl w:val="0"/>
-          <w:numId w:val="5"/>
-        </w:numPr>
-      </w:pPr>
-      <w:proofErr w:type="spellStart"/>
-      <w:r>
-        <w:lastRenderedPageBreak/>
-        <w:t>id_corso</w:t>
-      </w:r>
-      <w:proofErr w:type="spellEnd"/>
-      <w:r>
-        <w:t xml:space="preserve"> </w:t>
-      </w:r>
-      <w:proofErr w:type="spellStart"/>
-      <w:r>
-        <w:t>int</w:t>
-      </w:r>
-      <w:proofErr w:type="spellEnd"/>
-      <w:r>
-        <w:t xml:space="preserve"> (5) PK, FK</w:t>
-      </w:r>
-    </w:p>
-    <w:p>
-      <w:pPr>
-        <w:pStyle w:val="LO-normal"/>
-        <w:numPr>
-          <w:ilvl w:val="0"/>
-          <w:numId w:val="5"/>
-        </w:numPr>
-      </w:pPr>
-      <w:r>
-        <w:t xml:space="preserve">matricola </w:t>
-      </w:r>
-      <w:proofErr w:type="spellStart"/>
-      <w:r>
-        <w:t>int</w:t>
-      </w:r>
-      <w:proofErr w:type="spellEnd"/>
-      <w:r>
-        <w:t xml:space="preserve"> (5) PK, FK</w:t>
-      </w:r>
-    </w:p>
-    <w:p>
-      <w:pPr>
-        <w:pStyle w:val="LO-normal"/>
-      </w:pPr>
-    </w:p>
-    <w:p>
-      <w:pPr>
-        <w:pStyle w:val="LO-normal"/>
-      </w:pPr>
-      <w:r>
-        <w:t xml:space="preserve">L’entità </w:t>
-      </w:r>
-      <w:r>
-        <w:rPr>
-          <w:b/>
-          <w:bCs/>
-        </w:rPr>
-        <w:t>Studenti-corsi</w:t>
-      </w:r>
-      <w:r>
-        <w:t xml:space="preserve"> deve contenere i seguenti dati:</w:t>
-      </w:r>
-    </w:p>
-    <w:p>
-      <w:pPr>
-        <w:pStyle w:val="LO-normal"/>
-        <w:numPr>
-          <w:ilvl w:val="0"/>
-          <w:numId w:val="5"/>
-        </w:numPr>
-      </w:pPr>
-      <w:proofErr w:type="spellStart"/>
-      <w:r>
-        <w:t>id_corso</w:t>
-      </w:r>
-      <w:proofErr w:type="spellEnd"/>
-      <w:r>
-        <w:t xml:space="preserve"> </w:t>
-      </w:r>
-      <w:proofErr w:type="spellStart"/>
-      <w:r>
-        <w:t>int</w:t>
-      </w:r>
-      <w:proofErr w:type="spellEnd"/>
-      <w:r>
-        <w:t xml:space="preserve"> (5) PK, FK</w:t>
-      </w:r>
-    </w:p>
-    <w:p>
-      <w:pPr>
-        <w:pStyle w:val="LO-normal"/>
-        <w:numPr>
-          <w:ilvl w:val="0"/>
-          <w:numId w:val="5"/>
-        </w:numPr>
-      </w:pPr>
-      <w:r>
-        <w:t xml:space="preserve">matricola </w:t>
-      </w:r>
-      <w:proofErr w:type="spellStart"/>
-      <w:r>
-        <w:t>int</w:t>
-      </w:r>
-      <w:proofErr w:type="spellEnd"/>
-      <w:r>
-        <w:t xml:space="preserve"> (5) PK, FK</w:t>
-      </w:r>
-    </w:p>
-    <w:p>
-      <w:pPr>
-        <w:pStyle w:val="LO-normal"/>
-        <w:numPr>
-          <w:ilvl w:val="0"/>
-          <w:numId w:val="5"/>
-        </w:numPr>
-      </w:pPr>
-      <w:r>
-        <w:t xml:space="preserve">classe </w:t>
-      </w:r>
-      <w:proofErr w:type="spellStart"/>
-      <w:r>
-        <w:t>varchar</w:t>
-      </w:r>
-      <w:proofErr w:type="spellEnd"/>
-      <w:r>
-        <w:t xml:space="preserve"> (5)</w:t>
-      </w:r>
-    </w:p>
-    <w:p>
-      <w:pPr>
-        <w:pStyle w:val="LO-normal"/>
-        <w:numPr>
-          <w:ilvl w:val="0"/>
-          <w:numId w:val="5"/>
-        </w:numPr>
-      </w:pPr>
-      <w:r>
-        <w:t xml:space="preserve">indirizzo </w:t>
-      </w:r>
-      <w:proofErr w:type="spellStart"/>
-      <w:r>
-        <w:t>varchar</w:t>
-      </w:r>
-      <w:proofErr w:type="spellEnd"/>
-      <w:r>
-        <w:t xml:space="preserve"> (15)</w:t>
-      </w:r>
-    </w:p>
-    <w:p>
-      <w:pPr>
-        <w:pStyle w:val="LO-normal"/>
-      </w:pPr>
-    </w:p>
-    <w:p>
-      <w:pPr>
-        <w:pStyle w:val="LO-normal"/>
-      </w:pPr>
-      <w:r>
-        <w:t xml:space="preserve">L’entità </w:t>
-      </w:r>
-    </w:p>
-    <w:p>
-      <w:pPr>
-        <w:pStyle w:val="LO-normal"/>
-        <w:rPr>
-          <w:b/>
-        </w:rPr>
-      </w:pPr>
-      <w:r>
-        <w:rPr>
-          <w:b/>
-        </w:rPr>
-        <w:t xml:space="preserve">Query di creazione del database </w:t>
-      </w:r>
-    </w:p>
-    <w:p>
-      <w:pPr>
-        <w:pStyle w:val="LO-normal"/>
-        <w:rPr>
-          <w:b/>
-        </w:rPr>
-      </w:pPr>
-    </w:p>
-    <w:p>
-      <w:pPr>
-        <w:pStyle w:val="LO-normal"/>
-      </w:pPr>
-      <w:r>
-        <w:t xml:space="preserve">CREATE DATABASE </w:t>
-      </w:r>
-      <w:proofErr w:type="spellStart"/>
-      <w:r>
-        <w:t>Gestione_risorse_didattiche</w:t>
-      </w:r>
-      <w:proofErr w:type="spellEnd"/>
-    </w:p>
-    <w:p>
-      <w:pPr>
-        <w:pStyle w:val="LO-normal"/>
-      </w:pPr>
-    </w:p>
-    <w:p>
-      <w:pPr>
-        <w:pStyle w:val="LO-normal"/>
-      </w:pPr>
-      <w:r>
-        <w:t xml:space="preserve">CREATE TABLE </w:t>
-      </w:r>
-      <w:r>
-        <w:rPr>
-          <w:b/>
-        </w:rPr>
-        <w:t xml:space="preserve">Studenti </w:t>
-      </w:r>
-      <w:r>
-        <w:t>(</w:t>
-      </w:r>
-    </w:p>
-    <w:p>
-      <w:pPr>
-        <w:pStyle w:val="LO-normal"/>
-      </w:pPr>
-      <w:r>
-        <w:tab/>
-        <w:t xml:space="preserve">Matricola </w:t>
-      </w:r>
-      <w:proofErr w:type="spellStart"/>
-      <w:r>
-        <w:t>int</w:t>
-      </w:r>
-      <w:proofErr w:type="spellEnd"/>
-      <w:r>
-        <w:t xml:space="preserve"> (5) PRIMARY KEY,</w:t>
-      </w:r>
-    </w:p>
-    <w:p>
-      <w:pPr>
-        <w:pStyle w:val="LO-normal"/>
-      </w:pPr>
-      <w:r>
-        <w:tab/>
-        <w:t xml:space="preserve">nome </w:t>
-      </w:r>
-      <w:proofErr w:type="spellStart"/>
-      <w:r>
-        <w:t>varchar</w:t>
-      </w:r>
-      <w:proofErr w:type="spellEnd"/>
-      <w:r>
-        <w:t xml:space="preserve"> (30) NOT NULL,</w:t>
-      </w:r>
-    </w:p>
-    <w:p>
-      <w:pPr>
-        <w:pStyle w:val="LO-normal"/>
-      </w:pPr>
-      <w:r>
-        <w:tab/>
-        <w:t xml:space="preserve">cognome </w:t>
-      </w:r>
-      <w:proofErr w:type="spellStart"/>
-      <w:r>
-        <w:t>varchar</w:t>
-      </w:r>
-      <w:proofErr w:type="spellEnd"/>
-      <w:r>
-        <w:t xml:space="preserve"> (30) NOT NULL,</w:t>
-      </w:r>
-    </w:p>
-    <w:p>
-      <w:pPr>
-        <w:pStyle w:val="LO-normal"/>
-      </w:pPr>
-      <w:r>
-        <w:tab/>
-      </w:r>
-      <w:proofErr w:type="spellStart"/>
-      <w:r>
-        <w:t>data_nascita</w:t>
-      </w:r>
-      <w:proofErr w:type="spellEnd"/>
-      <w:r>
-        <w:t xml:space="preserve"> date,</w:t>
-      </w:r>
-    </w:p>
-    <w:p>
-      <w:pPr>
-        <w:pStyle w:val="LO-normal"/>
-        <w:ind w:left="720"/>
-      </w:pPr>
-      <w:proofErr w:type="spellStart"/>
-      <w:r>
-        <w:t>anno_corso</w:t>
-      </w:r>
-      <w:proofErr w:type="spellEnd"/>
-      <w:r>
-        <w:t xml:space="preserve"> </w:t>
-      </w:r>
-      <w:proofErr w:type="spellStart"/>
-      <w:r>
-        <w:t>int</w:t>
-      </w:r>
-      <w:proofErr w:type="spellEnd"/>
-      <w:r>
-        <w:t xml:space="preserve"> (4),</w:t>
-      </w:r>
-    </w:p>
-    <w:p>
-      <w:pPr>
-        <w:pStyle w:val="LO-normal"/>
-        <w:ind w:left="720"/>
-      </w:pPr>
-      <w:proofErr w:type="spellStart"/>
-      <w:r>
-        <w:t>indirizzo_scelto</w:t>
-      </w:r>
-      <w:proofErr w:type="spellEnd"/>
-      <w:r>
-        <w:t xml:space="preserve"> </w:t>
-      </w:r>
-      <w:proofErr w:type="spellStart"/>
-      <w:r>
-        <w:t>varchar</w:t>
-      </w:r>
-      <w:proofErr w:type="spellEnd"/>
-      <w:r>
-        <w:t xml:space="preserve"> (20),</w:t>
-      </w:r>
-    </w:p>
-    <w:p>
-      <w:pPr>
-        <w:pStyle w:val="LO-normal"/>
-        <w:ind w:left="720"/>
-      </w:pPr>
-      <w:proofErr w:type="spellStart"/>
-      <w:r>
-        <w:t>lingua_scelta</w:t>
-      </w:r>
-      <w:proofErr w:type="spellEnd"/>
-      <w:r>
-        <w:t xml:space="preserve"> </w:t>
-      </w:r>
-      <w:proofErr w:type="spellStart"/>
-      <w:r>
-        <w:t>varchar</w:t>
-      </w:r>
-      <w:proofErr w:type="spellEnd"/>
-      <w:r>
-        <w:t xml:space="preserve"> (20),</w:t>
-      </w:r>
-    </w:p>
-    <w:p>
-      <w:pPr>
-        <w:pStyle w:val="LO-normal"/>
-        <w:ind w:left="720"/>
-      </w:pPr>
-      <w:proofErr w:type="spellStart"/>
-      <w:r>
-        <w:t>mail_istituzionale</w:t>
-      </w:r>
-      <w:proofErr w:type="spellEnd"/>
-      <w:r>
-        <w:t xml:space="preserve"> </w:t>
-      </w:r>
-      <w:proofErr w:type="spellStart"/>
-      <w:r>
-        <w:t>varchar</w:t>
-      </w:r>
-      <w:proofErr w:type="spellEnd"/>
-      <w:r>
-        <w:t xml:space="preserve"> (30) NOT NULL,</w:t>
-      </w:r>
-    </w:p>
-    <w:p>
-      <w:pPr>
-        <w:pStyle w:val="LO-normal"/>
-        <w:ind w:left="720"/>
-      </w:pPr>
-      <w:r>
-        <w:t xml:space="preserve">password </w:t>
-      </w:r>
-      <w:proofErr w:type="spellStart"/>
-      <w:r>
-        <w:t>varchar</w:t>
-      </w:r>
-      <w:proofErr w:type="spellEnd"/>
-      <w:r>
-        <w:t xml:space="preserve"> (8) NOT NULL</w:t>
-      </w:r>
-    </w:p>
-    <w:p>
-      <w:pPr>
-        <w:pStyle w:val="LO-normal"/>
-      </w:pPr>
-      <w:r>
-        <w:t>);</w:t>
-      </w:r>
-    </w:p>
-    <w:p>
-      <w:pPr>
-        <w:pStyle w:val="LO-normal"/>
-      </w:pPr>
-    </w:p>
-    <w:p>
-      <w:pPr>
-        <w:pStyle w:val="LO-normal"/>
-      </w:pPr>
-      <w:r>
-        <w:t xml:space="preserve">CREATE TABLE </w:t>
-      </w:r>
-      <w:r>
-        <w:rPr>
-          <w:b/>
-        </w:rPr>
-        <w:t>Tutor</w:t>
-      </w:r>
-      <w:r>
-        <w:t xml:space="preserve"> (</w:t>
-      </w:r>
-    </w:p>
-    <w:p>
-      <w:pPr>
-        <w:pStyle w:val="LO-normal"/>
-      </w:pPr>
-      <w:r>
-        <w:tab/>
-      </w:r>
-      <w:proofErr w:type="spellStart"/>
-      <w:r>
-        <w:t>ID_tutor</w:t>
-      </w:r>
-      <w:proofErr w:type="spellEnd"/>
-      <w:r>
-        <w:t xml:space="preserve"> </w:t>
-      </w:r>
-      <w:proofErr w:type="spellStart"/>
-      <w:r>
-        <w:t>int</w:t>
-      </w:r>
-      <w:proofErr w:type="spellEnd"/>
-      <w:r>
-        <w:t xml:space="preserve"> (5) PRIMARY KEY,</w:t>
-      </w:r>
-    </w:p>
-    <w:p>
-      <w:pPr>
-        <w:pStyle w:val="LO-normal"/>
-        <w:ind w:left="720"/>
-      </w:pPr>
-      <w:r>
-        <w:t xml:space="preserve">nome </w:t>
-      </w:r>
-      <w:proofErr w:type="spellStart"/>
-      <w:r>
-        <w:t>varchar</w:t>
-      </w:r>
-      <w:proofErr w:type="spellEnd"/>
-      <w:r>
-        <w:t xml:space="preserve"> (30) NOT NULL,</w:t>
-      </w:r>
-    </w:p>
-    <w:p>
-      <w:pPr>
-        <w:pStyle w:val="LO-normal"/>
-        <w:ind w:left="720"/>
-      </w:pPr>
-      <w:r>
-        <w:t xml:space="preserve">cognome </w:t>
-      </w:r>
-      <w:proofErr w:type="spellStart"/>
-      <w:r>
-        <w:t>varchar</w:t>
-      </w:r>
-      <w:proofErr w:type="spellEnd"/>
-      <w:r>
-        <w:t xml:space="preserve"> (30) NOT NULL,</w:t>
-      </w:r>
-    </w:p>
-    <w:p>
-      <w:pPr>
-        <w:pStyle w:val="LO-normal"/>
-        <w:ind w:left="720"/>
-      </w:pPr>
-      <w:proofErr w:type="spellStart"/>
-      <w:r>
-        <w:t>materie_tutoraggio</w:t>
-      </w:r>
-      <w:proofErr w:type="spellEnd"/>
-      <w:r>
-        <w:t xml:space="preserve"> </w:t>
-      </w:r>
-      <w:proofErr w:type="spellStart"/>
-      <w:r>
-        <w:t>varchar</w:t>
-      </w:r>
-      <w:proofErr w:type="spellEnd"/>
-      <w:r>
-        <w:t xml:space="preserve"> (20),</w:t>
-      </w:r>
-    </w:p>
-    <w:p>
-      <w:pPr>
-        <w:pStyle w:val="LO-normal"/>
-        <w:ind w:left="720"/>
-      </w:pPr>
-      <w:proofErr w:type="spellStart"/>
-      <w:r>
-        <w:t>email_interna</w:t>
-      </w:r>
-      <w:proofErr w:type="spellEnd"/>
-      <w:r>
-        <w:t xml:space="preserve"> </w:t>
-      </w:r>
-      <w:proofErr w:type="spellStart"/>
-      <w:r>
-        <w:t>varchar</w:t>
-      </w:r>
-      <w:proofErr w:type="spellEnd"/>
-      <w:r>
-        <w:t xml:space="preserve"> (30) NOT NULL,</w:t>
-      </w:r>
-    </w:p>
-    <w:p>
-      <w:pPr>
-        <w:pStyle w:val="LO-normal"/>
-        <w:ind w:left="720"/>
-      </w:pPr>
-      <w:r>
-        <w:t xml:space="preserve">password </w:t>
-      </w:r>
-      <w:proofErr w:type="spellStart"/>
-      <w:r>
-        <w:t>varchar</w:t>
-      </w:r>
-      <w:proofErr w:type="spellEnd"/>
-      <w:r>
-        <w:t xml:space="preserve"> (8) NOT</w:t>
-      </w:r>
-    </w:p>
-    <w:p>
-      <w:pPr>
-        <w:pStyle w:val="LO-normal"/>
-      </w:pPr>
-      <w:r>
-        <w:t>)</w:t>
-      </w:r>
-    </w:p>
-    <w:p>
-      <w:pPr>
-        <w:pStyle w:val="LO-normal"/>
-      </w:pPr>
-      <w:r>
-        <w:tab/>
-      </w:r>
-    </w:p>
-    <w:p>
-      <w:pPr>
-        <w:pStyle w:val="LO-normal"/>
-      </w:pPr>
-      <w:r>
-        <w:t xml:space="preserve">CREATE TABLE </w:t>
-      </w:r>
-      <w:r>
-        <w:rPr>
-          <w:b/>
-        </w:rPr>
-        <w:t xml:space="preserve">Corsi </w:t>
-      </w:r>
-      <w:r>
-        <w:t>(</w:t>
-      </w:r>
-    </w:p>
-    <w:p>
-      <w:pPr>
-        <w:pStyle w:val="LO-normal"/>
-      </w:pPr>
-      <w:r>
-        <w:tab/>
-      </w:r>
-      <w:proofErr w:type="spellStart"/>
-      <w:r>
-        <w:t>ID_corso</w:t>
-      </w:r>
-      <w:proofErr w:type="spellEnd"/>
-      <w:r>
-        <w:t xml:space="preserve"> </w:t>
-      </w:r>
-      <w:proofErr w:type="spellStart"/>
-      <w:r>
-        <w:t>int</w:t>
-      </w:r>
-      <w:proofErr w:type="spellEnd"/>
-      <w:r>
-        <w:t xml:space="preserve"> (5) PRIMARY KEY,</w:t>
-      </w:r>
-    </w:p>
-    <w:p>
-      <w:pPr>
-        <w:pStyle w:val="LO-normal"/>
-      </w:pPr>
-      <w:r>
-        <w:tab/>
-        <w:t xml:space="preserve">nome </w:t>
-      </w:r>
-      <w:proofErr w:type="spellStart"/>
-      <w:r>
-        <w:t>varchar</w:t>
-      </w:r>
-      <w:proofErr w:type="spellEnd"/>
-      <w:r>
-        <w:t xml:space="preserve"> (30) NOT NULL,</w:t>
-      </w:r>
-    </w:p>
-    <w:p>
-      <w:pPr>
-        <w:pStyle w:val="LO-normal"/>
-      </w:pPr>
-      <w:r>
-        <w:tab/>
-      </w:r>
-      <w:proofErr w:type="spellStart"/>
-      <w:r>
-        <w:t>anno_corso</w:t>
-      </w:r>
-      <w:proofErr w:type="spellEnd"/>
-      <w:r>
-        <w:t xml:space="preserve"> date NOT NULL,</w:t>
-      </w:r>
-    </w:p>
-    <w:p>
-      <w:pPr>
-        <w:pStyle w:val="LO-normal"/>
-      </w:pPr>
-      <w:r>
-        <w:tab/>
-      </w:r>
-      <w:proofErr w:type="spellStart"/>
-      <w:r>
-        <w:t>argomenti_trattati</w:t>
-      </w:r>
-      <w:proofErr w:type="spellEnd"/>
-      <w:r>
-        <w:t xml:space="preserve"> </w:t>
-      </w:r>
-      <w:proofErr w:type="spellStart"/>
-      <w:r>
-        <w:t>varchar</w:t>
-      </w:r>
-      <w:proofErr w:type="spellEnd"/>
-      <w:r>
-        <w:t xml:space="preserve"> (100)</w:t>
-      </w:r>
-    </w:p>
-    <w:p>
-      <w:pPr>
-        <w:pStyle w:val="LO-normal"/>
-      </w:pPr>
-      <w:r>
-        <w:t>);</w:t>
-      </w:r>
-    </w:p>
-    <w:p>
-      <w:pPr>
-        <w:pStyle w:val="LO-normal"/>
-      </w:pPr>
-    </w:p>
-    <w:p>
-      <w:pPr>
-        <w:pStyle w:val="LO-normal"/>
-      </w:pPr>
-    </w:p>
-    <w:p>
-      <w:pPr>
-        <w:pStyle w:val="LO-normal"/>
-      </w:pPr>
-    </w:p>
-    <w:p>
-      <w:pPr>
-        <w:pStyle w:val="LO-normal"/>
-      </w:pPr>
-      <w:r>
-        <w:t xml:space="preserve">CREATE TABLE </w:t>
-      </w:r>
-      <w:r>
-        <w:rPr>
-          <w:b/>
-        </w:rPr>
-        <w:t xml:space="preserve">Risorse </w:t>
-      </w:r>
-      <w:r>
-        <w:t>(</w:t>
-      </w:r>
-    </w:p>
-    <w:p>
-      <w:pPr>
-        <w:pStyle w:val="LO-normal"/>
-        <w:ind w:firstLine="720"/>
-      </w:pPr>
-      <w:proofErr w:type="spellStart"/>
-      <w:r>
-        <w:t>ID_risorsa</w:t>
-      </w:r>
-      <w:proofErr w:type="spellEnd"/>
-      <w:r>
-        <w:t xml:space="preserve"> </w:t>
-      </w:r>
-      <w:proofErr w:type="spellStart"/>
-      <w:r>
-        <w:t>int</w:t>
-      </w:r>
-      <w:proofErr w:type="spellEnd"/>
-      <w:r>
-        <w:t xml:space="preserve"> (5) PRIMARY KEY,</w:t>
-      </w:r>
-    </w:p>
-    <w:p>
-      <w:pPr>
-        <w:pStyle w:val="LO-normal"/>
-        <w:ind w:left="720"/>
-      </w:pPr>
-      <w:r>
-        <w:t xml:space="preserve">digitali </w:t>
-      </w:r>
-      <w:proofErr w:type="spellStart"/>
-      <w:r>
-        <w:t>bool</w:t>
-      </w:r>
-      <w:proofErr w:type="spellEnd"/>
-      <w:r>
-        <w:t>,</w:t>
-      </w:r>
-    </w:p>
-    <w:p>
-      <w:pPr>
-        <w:pStyle w:val="LO-normal"/>
-        <w:ind w:left="720"/>
-      </w:pPr>
-      <w:r>
-        <w:t xml:space="preserve">fisiche </w:t>
-      </w:r>
-      <w:proofErr w:type="spellStart"/>
-      <w:r>
-        <w:t>bool</w:t>
-      </w:r>
-      <w:proofErr w:type="spellEnd"/>
-      <w:r>
-        <w:t>,</w:t>
-      </w:r>
-    </w:p>
-    <w:p>
-      <w:pPr>
-        <w:pStyle w:val="LO-normal"/>
-        <w:ind w:firstLine="720"/>
-      </w:pPr>
-      <w:r>
-        <w:lastRenderedPageBreak/>
-        <w:t xml:space="preserve">tutor </w:t>
-      </w:r>
-      <w:proofErr w:type="spellStart"/>
-      <w:r>
-        <w:t>bool</w:t>
-      </w:r>
-      <w:proofErr w:type="spellEnd"/>
-      <w:r>
-        <w:t>,</w:t>
-      </w:r>
-    </w:p>
-    <w:p>
-      <w:pPr>
-        <w:pStyle w:val="LO-normal"/>
-        <w:ind w:firstLine="720"/>
-      </w:pPr>
-      <w:proofErr w:type="spellStart"/>
-      <w:r>
-        <w:t>id_tutor</w:t>
-      </w:r>
-      <w:proofErr w:type="spellEnd"/>
-      <w:r>
-        <w:t xml:space="preserve"> </w:t>
-      </w:r>
-      <w:proofErr w:type="spellStart"/>
-      <w:r>
-        <w:t>int</w:t>
-      </w:r>
-      <w:proofErr w:type="spellEnd"/>
-      <w:r>
-        <w:t xml:space="preserve"> (5),</w:t>
-      </w:r>
-    </w:p>
-    <w:p>
-      <w:pPr>
-        <w:pStyle w:val="LO-normal"/>
-        <w:ind w:firstLine="720"/>
-      </w:pPr>
-      <w:proofErr w:type="spellStart"/>
-      <w:r>
-        <w:t>id_studenti</w:t>
-      </w:r>
-      <w:proofErr w:type="spellEnd"/>
-      <w:r>
-        <w:t xml:space="preserve"> </w:t>
-      </w:r>
-      <w:proofErr w:type="spellStart"/>
-      <w:r>
-        <w:t>int</w:t>
-      </w:r>
-      <w:proofErr w:type="spellEnd"/>
-      <w:r>
-        <w:t xml:space="preserve"> (5),</w:t>
-      </w:r>
-    </w:p>
-    <w:p>
-      <w:pPr>
-        <w:pStyle w:val="LO-normal"/>
-        <w:ind w:firstLine="720"/>
-      </w:pPr>
-      <w:r>
-        <w:t>FOREIGN KEY (</w:t>
-      </w:r>
-      <w:proofErr w:type="spellStart"/>
-      <w:r>
-        <w:t>id_tutor</w:t>
-      </w:r>
-      <w:proofErr w:type="spellEnd"/>
-      <w:r>
-        <w:t>) REFERENCES tutor (</w:t>
-      </w:r>
-      <w:proofErr w:type="spellStart"/>
-      <w:r>
-        <w:t>ID_tutor</w:t>
-      </w:r>
-      <w:proofErr w:type="spellEnd"/>
-      <w:r>
-        <w:t>),</w:t>
-      </w:r>
-    </w:p>
-    <w:p>
-      <w:pPr>
-        <w:pStyle w:val="LO-normal"/>
-        <w:ind w:firstLine="720"/>
-      </w:pPr>
-      <w:r>
-        <w:t>FOREIGN KEY (</w:t>
-      </w:r>
-      <w:proofErr w:type="spellStart"/>
-      <w:r>
-        <w:t>id_studenti</w:t>
-      </w:r>
-      <w:proofErr w:type="spellEnd"/>
-      <w:r>
-        <w:t>) REFERENCES studenti (Matricola)</w:t>
-      </w:r>
-    </w:p>
-    <w:p>
-      <w:pPr>
-        <w:pStyle w:val="LO-normal"/>
-      </w:pPr>
-      <w:r>
-        <w:t>);</w:t>
-      </w:r>
-    </w:p>
-    <w:p>
-      <w:pPr>
-        <w:pStyle w:val="LO-normal"/>
-      </w:pPr>
-    </w:p>
-    <w:p>
-      <w:pPr>
-        <w:pStyle w:val="LO-normal"/>
-      </w:pPr>
-      <w:r>
-        <w:t xml:space="preserve">CREATE TABLE </w:t>
-      </w:r>
-      <w:proofErr w:type="spellStart"/>
-      <w:r>
-        <w:rPr>
-          <w:b/>
-        </w:rPr>
-        <w:t>Studenti_corsi</w:t>
-      </w:r>
-      <w:proofErr w:type="spellEnd"/>
-      <w:r>
-        <w:t xml:space="preserve"> (</w:t>
-      </w:r>
-    </w:p>
-    <w:p>
-      <w:pPr>
-        <w:pStyle w:val="LO-normal"/>
-      </w:pPr>
-      <w:r>
-        <w:tab/>
-        <w:t xml:space="preserve">matricola </w:t>
-      </w:r>
-      <w:proofErr w:type="spellStart"/>
-      <w:r>
-        <w:t>int</w:t>
-      </w:r>
-      <w:proofErr w:type="spellEnd"/>
-      <w:r>
-        <w:t xml:space="preserve"> (5),</w:t>
-      </w:r>
-    </w:p>
-    <w:p>
-      <w:pPr>
-        <w:pStyle w:val="LO-normal"/>
-      </w:pPr>
-      <w:r>
-        <w:tab/>
-      </w:r>
-      <w:proofErr w:type="spellStart"/>
-      <w:r>
-        <w:t>id_corso</w:t>
-      </w:r>
-      <w:proofErr w:type="spellEnd"/>
-      <w:r>
-        <w:t xml:space="preserve"> </w:t>
-      </w:r>
-      <w:proofErr w:type="spellStart"/>
-      <w:r>
-        <w:t>int</w:t>
-      </w:r>
-      <w:proofErr w:type="spellEnd"/>
-      <w:r>
-        <w:t xml:space="preserve"> (5),</w:t>
-      </w:r>
-    </w:p>
-    <w:p>
-      <w:pPr>
-        <w:pStyle w:val="LO-normal"/>
-        <w:ind w:firstLine="720"/>
-      </w:pPr>
-      <w:r>
-        <w:t xml:space="preserve">CONSTRAINT </w:t>
-      </w:r>
-      <w:proofErr w:type="spellStart"/>
-      <w:r>
-        <w:t>PK_studenti_corsi</w:t>
-      </w:r>
-      <w:proofErr w:type="spellEnd"/>
-      <w:r>
-        <w:t xml:space="preserve"> PRIMARY KEY (matricola, </w:t>
-      </w:r>
-      <w:proofErr w:type="spellStart"/>
-      <w:r>
-        <w:t>id_corso</w:t>
-      </w:r>
-      <w:proofErr w:type="spellEnd"/>
-      <w:r>
-        <w:t>),</w:t>
-      </w:r>
-    </w:p>
-    <w:p>
-      <w:pPr>
-        <w:pStyle w:val="LO-normal"/>
-        <w:ind w:firstLine="720"/>
-      </w:pPr>
-      <w:r>
-        <w:t>FOREIGN KEY matricola REFERENCES Studenti (Matricola),</w:t>
-      </w:r>
-    </w:p>
-    <w:p>
-      <w:pPr>
-        <w:pStyle w:val="LO-normal"/>
-        <w:ind w:firstLine="720"/>
-      </w:pPr>
-      <w:r>
-        <w:t xml:space="preserve">FOREIGN KEY </w:t>
-      </w:r>
-      <w:proofErr w:type="spellStart"/>
-      <w:r>
-        <w:t>id_corso</w:t>
-      </w:r>
-      <w:proofErr w:type="spellEnd"/>
-      <w:r>
-        <w:t xml:space="preserve"> REFERENCES Corsi (</w:t>
-      </w:r>
-      <w:proofErr w:type="spellStart"/>
-      <w:r>
-        <w:t>ID_corso</w:t>
-      </w:r>
-      <w:proofErr w:type="spellEnd"/>
-      <w:r>
-        <w:t>)</w:t>
-      </w:r>
-    </w:p>
-    <w:p>
-      <w:pPr>
-        <w:pStyle w:val="LO-normal"/>
-      </w:pPr>
-      <w:r>
-        <w:t>);</w:t>
-      </w:r>
-    </w:p>
-    <w:p>
-      <w:pPr>
-        <w:pStyle w:val="LO-normal"/>
-      </w:pPr>
-    </w:p>
-    <w:p>
-      <w:pPr>
-        <w:pStyle w:val="LO-normal"/>
-      </w:pPr>
-      <w:r>
-        <w:t xml:space="preserve">CREATE TABLE </w:t>
-      </w:r>
-      <w:proofErr w:type="spellStart"/>
-      <w:r>
-        <w:rPr>
-          <w:b/>
-        </w:rPr>
-        <w:t>Corsi_tutor</w:t>
-      </w:r>
-      <w:proofErr w:type="spellEnd"/>
-      <w:r>
-        <w:t xml:space="preserve"> (</w:t>
-      </w:r>
-    </w:p>
-    <w:p>
-      <w:pPr>
-        <w:pStyle w:val="LO-normal"/>
-      </w:pPr>
-      <w:r>
-        <w:tab/>
-      </w:r>
-      <w:proofErr w:type="spellStart"/>
-      <w:r>
-        <w:t>id_tutor</w:t>
-      </w:r>
-      <w:proofErr w:type="spellEnd"/>
-      <w:r>
-        <w:t xml:space="preserve"> </w:t>
-      </w:r>
-      <w:proofErr w:type="spellStart"/>
-      <w:r>
-        <w:t>int</w:t>
-      </w:r>
-      <w:proofErr w:type="spellEnd"/>
-      <w:r>
-        <w:t xml:space="preserve"> (5),</w:t>
-      </w:r>
-    </w:p>
-    <w:p>
-      <w:pPr>
-        <w:pStyle w:val="LO-normal"/>
-      </w:pPr>
-      <w:r>
-        <w:tab/>
-      </w:r>
-      <w:proofErr w:type="spellStart"/>
-      <w:r>
-        <w:t>id_corso</w:t>
-      </w:r>
-      <w:proofErr w:type="spellEnd"/>
-      <w:r>
-        <w:t xml:space="preserve"> </w:t>
-      </w:r>
-      <w:proofErr w:type="spellStart"/>
-      <w:r>
-        <w:t>int</w:t>
-      </w:r>
-      <w:proofErr w:type="spellEnd"/>
-      <w:r>
-        <w:t xml:space="preserve"> (5),</w:t>
-      </w:r>
-    </w:p>
-    <w:p>
-      <w:pPr>
-        <w:pStyle w:val="LO-normal"/>
-        <w:ind w:firstLine="720"/>
-      </w:pPr>
-      <w:r>
-        <w:t xml:space="preserve">CONSTRAINT </w:t>
-      </w:r>
-      <w:proofErr w:type="spellStart"/>
-      <w:r>
-        <w:t>PK_corsi_tutor</w:t>
-      </w:r>
-      <w:proofErr w:type="spellEnd"/>
-      <w:r>
-        <w:t xml:space="preserve"> PRIMARY KEY (</w:t>
-      </w:r>
-      <w:proofErr w:type="spellStart"/>
-      <w:r>
-        <w:t>id_tutor</w:t>
-      </w:r>
-      <w:proofErr w:type="spellEnd"/>
-      <w:r>
-        <w:t xml:space="preserve">, </w:t>
-      </w:r>
-      <w:proofErr w:type="spellStart"/>
-      <w:r>
-        <w:t>id_corso</w:t>
-      </w:r>
-      <w:proofErr w:type="spellEnd"/>
-      <w:r>
-        <w:t>),</w:t>
-      </w:r>
-    </w:p>
-    <w:p>
-      <w:pPr>
-        <w:pStyle w:val="LO-normal"/>
-        <w:ind w:firstLine="720"/>
-      </w:pPr>
-      <w:r>
-        <w:t>FOREIGN KEY (</w:t>
-      </w:r>
-      <w:proofErr w:type="spellStart"/>
-      <w:r>
-        <w:t>id_tutor</w:t>
-      </w:r>
-      <w:proofErr w:type="spellEnd"/>
-      <w:r>
-        <w:t>) REFERENCES tutor (</w:t>
-      </w:r>
-      <w:proofErr w:type="spellStart"/>
-      <w:r>
-        <w:t>ID_tutor</w:t>
-      </w:r>
-      <w:proofErr w:type="spellEnd"/>
-      <w:r>
-        <w:t>),</w:t>
-      </w:r>
-    </w:p>
-    <w:p>
-      <w:pPr>
-        <w:pStyle w:val="LO-normal"/>
-        <w:ind w:firstLine="720"/>
-      </w:pPr>
-      <w:r>
-        <w:t>FOREIGN KEY (</w:t>
-      </w:r>
-      <w:proofErr w:type="spellStart"/>
-      <w:r>
-        <w:t>id_corso</w:t>
-      </w:r>
-      <w:proofErr w:type="spellEnd"/>
-      <w:r>
-        <w:t>) REFERENCES corsi (</w:t>
-      </w:r>
-      <w:proofErr w:type="spellStart"/>
-      <w:r>
-        <w:t>ID_corso</w:t>
-      </w:r>
-      <w:proofErr w:type="spellEnd"/>
-      <w:r>
-        <w:t>)</w:t>
-      </w:r>
-    </w:p>
-    <w:p>
-      <w:pPr>
-        <w:pStyle w:val="LO-normal"/>
-      </w:pPr>
-      <w:r>
-        <w:t>);</w:t>
       </w:r>
     </w:p>
     <w:p>
@@ -5439,7 +3199,6 @@
     <w:rPr>
       <w:color w:val="000080"/>
       <w:u w:val="single"/>
-      <w:lang/>
     </w:rPr>
   </w:style>
   <w:style w:type="paragraph" w:styleId="Titolo">
@@ -5497,7 +3256,6 @@
     </w:pPr>
     <w:rPr>
       <w:rFonts w:cs="Lucida Sans"/>
-      <w:lang/>
     </w:rPr>
   </w:style>
   <w:style w:type="paragraph" w:customStyle="1" w:styleId="LO-normal">

</xml_diff>